<commit_message>
Github Basics Instructions Updated
</commit_message>
<xml_diff>
--- a/docs/GitHub-Instructions.docx
+++ b/docs/GitHub-Instructions.docx
@@ -144,10 +144,194 @@
         </w:rPr>
         <w:t>Add a ReadMe file if you wish. (Optional)</w:t>
       </w:r>
+    </w:p>
+    <w:p/>
+    <w:p>
+      <w:pPr>
+        <w:rPr>
+          <w:b/>
+          <w:u w:val="single"/>
+          <w:lang w:val="en-US"/>
+        </w:rPr>
+      </w:pPr>
+      <w:r>
+        <w:rPr>
+          <w:b/>
+          <w:u w:val="single"/>
+          <w:lang w:val="en-US"/>
+        </w:rPr>
+        <w:t>COMMIT:</w:t>
+      </w:r>
+    </w:p>
+    <w:p>
+      <w:pPr>
+        <w:rPr>
+          <w:lang w:val="en-US"/>
+        </w:rPr>
+      </w:pPr>
+      <w:r>
+        <w:rPr>
+          <w:lang w:val="en-US"/>
+        </w:rPr>
+        <w:t xml:space="preserve">Commit means saving the current state. After editing some </w:t>
+      </w:r>
+      <w:proofErr w:type="spellStart"/>
+      <w:r>
+        <w:rPr>
+          <w:lang w:val="en-US"/>
+        </w:rPr>
+        <w:t>codings</w:t>
+      </w:r>
+      <w:proofErr w:type="spellEnd"/>
+      <w:r>
+        <w:rPr>
+          <w:lang w:val="en-US"/>
+        </w:rPr>
+        <w:t xml:space="preserve"> or corrections in the file, we will have to give the commit message and description.</w:t>
+      </w:r>
+    </w:p>
+    <w:p>
+      <w:pPr>
+        <w:rPr>
+          <w:lang w:val="en-US"/>
+        </w:rPr>
+      </w:pPr>
+      <w:r>
+        <w:rPr>
+          <w:lang w:val="en-US"/>
+        </w:rPr>
+        <w:t>I have given some examples below.,</w:t>
+      </w:r>
+    </w:p>
+    <w:p>
+      <w:pPr>
+        <w:rPr>
+          <w:lang w:val="en-US"/>
+        </w:rPr>
+      </w:pPr>
+      <w:r>
+        <w:rPr>
+          <w:lang w:val="en-US"/>
+        </w:rPr>
+        <w:t>Audio-Feature-Implemented</w:t>
+      </w:r>
+    </w:p>
+    <w:p>
+      <w:pPr>
+        <w:rPr>
+          <w:lang w:val="en-US"/>
+        </w:rPr>
+      </w:pPr>
+      <w:r>
+        <w:rPr>
+          <w:lang w:val="en-US"/>
+        </w:rPr>
+        <w:t>Video Feature Updated</w:t>
+      </w:r>
+    </w:p>
+    <w:p>
+      <w:pPr>
+        <w:rPr>
+          <w:lang w:val="en-US"/>
+        </w:rPr>
+      </w:pPr>
+      <w:r>
+        <w:rPr>
+          <w:lang w:val="en-US"/>
+        </w:rPr>
+        <w:t>CHAT AI bot integrated</w:t>
+      </w:r>
+    </w:p>
+    <w:p>
+      <w:pPr>
+        <w:rPr>
+          <w:lang w:val="en-US"/>
+        </w:rPr>
+      </w:pPr>
+      <w:proofErr w:type="gramStart"/>
+      <w:r>
+        <w:rPr>
+          <w:lang w:val="en-US"/>
+        </w:rPr>
+        <w:t>Etc..</w:t>
+      </w:r>
+      <w:proofErr w:type="gramEnd"/>
+    </w:p>
+    <w:p>
+      <w:pPr>
+        <w:rPr>
+          <w:lang w:val="en-US"/>
+        </w:rPr>
+      </w:pPr>
+    </w:p>
+    <w:p>
+      <w:pPr>
+        <w:rPr>
+          <w:b/>
+          <w:u w:val="single"/>
+          <w:lang w:val="en-US"/>
+        </w:rPr>
+      </w:pPr>
+      <w:r>
+        <w:rPr>
+          <w:b/>
+          <w:u w:val="single"/>
+          <w:lang w:val="en-US"/>
+        </w:rPr>
+        <w:t>BRANCHES:</w:t>
+      </w:r>
+    </w:p>
+    <w:p>
+      <w:pPr>
+        <w:rPr>
+          <w:lang w:val="en-US"/>
+        </w:rPr>
+      </w:pPr>
+      <w:r>
+        <w:rPr>
+          <w:lang w:val="en-US"/>
+        </w:rPr>
+        <w:t xml:space="preserve">Branch means that it is possible to create a separate backup like a main branch. After creating a new branch, we can edit or update the coding’s or files there. It won’t affect the main branch. Mainly it is used for create a new feature, bug fixing, </w:t>
+      </w:r>
+      <w:proofErr w:type="gramStart"/>
+      <w:r>
+        <w:rPr>
+          <w:lang w:val="en-US"/>
+        </w:rPr>
+        <w:t>etc..</w:t>
+      </w:r>
+      <w:proofErr w:type="gramEnd"/>
+    </w:p>
+    <w:p>
+      <w:pPr>
+        <w:rPr>
+          <w:lang w:val="en-US"/>
+        </w:rPr>
+      </w:pPr>
+      <w:r>
+        <w:rPr>
+          <w:lang w:val="en-US"/>
+        </w:rPr>
+        <w:t xml:space="preserve">So that main branch won’t affect. After completing the bug fixing, new feature implementation in the new branch, you can merge the new branch to the main branch by using the pull request. </w:t>
+      </w:r>
+    </w:p>
+    <w:p>
+      <w:pPr>
+        <w:rPr>
+          <w:lang w:val="en-US"/>
+        </w:rPr>
+      </w:pPr>
+      <w:r>
+        <w:rPr>
+          <w:lang w:val="en-US"/>
+        </w:rPr>
+        <w:t xml:space="preserve">You will see that option `pull request` after editing the code in the new branch. </w:t>
+      </w:r>
+    </w:p>
+    <w:p>
       <w:bookmarkStart w:id="0" w:name="_GoBack"/>
       <w:bookmarkEnd w:id="0"/>
     </w:p>
-    <w:p/>
     <w:sectPr>
       <w:pgSz w:w="11906" w:h="16838"/>
       <w:pgMar w:top="1440" w:right="1440" w:bottom="1440" w:left="1440" w:header="708" w:footer="708" w:gutter="0"/>

</xml_diff>